<commit_message>
fixed showname for midi out in manual send
</commit_message>
<xml_diff>
--- a/Hardware Info/Set up PI/Setting up the Raspberry PI from Start to Finish [987667].docx
+++ b/Hardware Info/Set up PI/Setting up the Raspberry PI from Start to Finish [987667].docx
@@ -37,8 +37,6 @@
         </w:rPr>
         <w:t>September 7</w:t>
       </w:r>
-      <w:bookmarkStart w:id="0" w:name="_GoBack"/>
-      <w:bookmarkEnd w:id="0"/>
       <w:r>
         <w:rPr>
           <w:b/>
@@ -9468,6 +9466,26 @@
           <w:sz w:val="22"/>
           <w:szCs w:val="22"/>
         </w:rPr>
+        <w:t xml:space="preserve"> and </w:t>
+      </w:r>
+      <w:proofErr w:type="spellStart"/>
+      <w:r>
+        <w:rPr>
+          <w:rStyle w:val="HTMLCode"/>
+          <w:rFonts w:asciiTheme="minorHAnsi" w:hAnsiTheme="minorHAnsi"/>
+          <w:sz w:val="22"/>
+          <w:szCs w:val="22"/>
+        </w:rPr>
+        <w:t>mongorestore</w:t>
+      </w:r>
+      <w:proofErr w:type="spellEnd"/>
+      <w:r>
+        <w:rPr>
+          <w:rStyle w:val="HTMLCode"/>
+          <w:rFonts w:asciiTheme="minorHAnsi" w:hAnsiTheme="minorHAnsi"/>
+          <w:sz w:val="22"/>
+          <w:szCs w:val="22"/>
+        </w:rPr>
         <w:t xml:space="preserve"> to directory expected for cs4:</w:t>
       </w:r>
     </w:p>
@@ -9970,6 +9988,115 @@
           <w:szCs w:val="22"/>
         </w:rPr>
       </w:pPr>
+      <w:r>
+        <w:rPr>
+          <w:rStyle w:val="HTMLCode"/>
+          <w:rFonts w:asciiTheme="minorHAnsi" w:hAnsiTheme="minorHAnsi"/>
+          <w:sz w:val="22"/>
+          <w:szCs w:val="22"/>
+        </w:rPr>
+        <w:tab/>
+      </w:r>
+      <w:r>
+        <w:rPr>
+          <w:rStyle w:val="HTMLCode"/>
+          <w:rFonts w:asciiTheme="minorHAnsi" w:hAnsiTheme="minorHAnsi"/>
+          <w:sz w:val="22"/>
+          <w:szCs w:val="22"/>
+        </w:rPr>
+        <w:tab/>
+      </w:r>
+      <w:proofErr w:type="spellStart"/>
+      <w:proofErr w:type="gramStart"/>
+      <w:r>
+        <w:rPr>
+          <w:rStyle w:val="HTMLCode"/>
+          <w:rFonts w:asciiTheme="minorHAnsi" w:hAnsiTheme="minorHAnsi"/>
+          <w:sz w:val="22"/>
+          <w:szCs w:val="22"/>
+        </w:rPr>
+        <w:t>sudo</w:t>
+      </w:r>
+      <w:proofErr w:type="spellEnd"/>
+      <w:proofErr w:type="gramEnd"/>
+      <w:r>
+        <w:rPr>
+          <w:rStyle w:val="HTMLCode"/>
+          <w:rFonts w:asciiTheme="minorHAnsi" w:hAnsiTheme="minorHAnsi"/>
+          <w:sz w:val="22"/>
+          <w:szCs w:val="22"/>
+        </w:rPr>
+        <w:t xml:space="preserve"> </w:t>
+      </w:r>
+      <w:proofErr w:type="spellStart"/>
+      <w:r>
+        <w:rPr>
+          <w:rStyle w:val="HTMLCode"/>
+          <w:rFonts w:asciiTheme="minorHAnsi" w:hAnsiTheme="minorHAnsi"/>
+          <w:sz w:val="22"/>
+          <w:szCs w:val="22"/>
+        </w:rPr>
+        <w:t>cp</w:t>
+      </w:r>
+      <w:proofErr w:type="spellEnd"/>
+      <w:r>
+        <w:rPr>
+          <w:rStyle w:val="HTMLCode"/>
+          <w:rFonts w:asciiTheme="minorHAnsi" w:hAnsiTheme="minorHAnsi"/>
+          <w:sz w:val="22"/>
+          <w:szCs w:val="22"/>
+        </w:rPr>
+        <w:t xml:space="preserve"> /</w:t>
+      </w:r>
+      <w:proofErr w:type="spellStart"/>
+      <w:r>
+        <w:rPr>
+          <w:rStyle w:val="HTMLCode"/>
+          <w:rFonts w:asciiTheme="minorHAnsi" w:hAnsiTheme="minorHAnsi"/>
+          <w:sz w:val="22"/>
+          <w:szCs w:val="22"/>
+        </w:rPr>
+        <w:t>usr</w:t>
+      </w:r>
+      <w:proofErr w:type="spellEnd"/>
+      <w:r>
+        <w:rPr>
+          <w:rStyle w:val="HTMLCode"/>
+          <w:rFonts w:asciiTheme="minorHAnsi" w:hAnsiTheme="minorHAnsi"/>
+          <w:sz w:val="22"/>
+          <w:szCs w:val="22"/>
+        </w:rPr>
+        <w:t>/bin/</w:t>
+      </w:r>
+      <w:proofErr w:type="spellStart"/>
+      <w:r>
+        <w:rPr>
+          <w:rStyle w:val="HTMLCode"/>
+          <w:rFonts w:asciiTheme="minorHAnsi" w:hAnsiTheme="minorHAnsi"/>
+          <w:sz w:val="22"/>
+          <w:szCs w:val="22"/>
+        </w:rPr>
+        <w:t>mongo</w:t>
+      </w:r>
+      <w:r>
+        <w:rPr>
+          <w:rStyle w:val="HTMLCode"/>
+          <w:rFonts w:asciiTheme="minorHAnsi" w:hAnsiTheme="minorHAnsi"/>
+          <w:sz w:val="22"/>
+          <w:szCs w:val="22"/>
+        </w:rPr>
+        <w:t>restore</w:t>
+      </w:r>
+      <w:proofErr w:type="spellEnd"/>
+      <w:r>
+        <w:rPr>
+          <w:rStyle w:val="HTMLCode"/>
+          <w:rFonts w:asciiTheme="minorHAnsi" w:hAnsiTheme="minorHAnsi"/>
+          <w:sz w:val="22"/>
+          <w:szCs w:val="22"/>
+        </w:rPr>
+        <w:t xml:space="preserve">  /opt/mongo/bin</w:t>
+      </w:r>
     </w:p>
     <w:p>
       <w:pPr>
@@ -9981,6 +10108,28 @@
           <w:szCs w:val="22"/>
         </w:rPr>
       </w:pPr>
+    </w:p>
+    <w:p>
+      <w:pPr>
+        <w:pStyle w:val="HTMLPreformatted"/>
+        <w:rPr>
+          <w:rStyle w:val="HTMLCode"/>
+          <w:rFonts w:asciiTheme="minorHAnsi" w:hAnsiTheme="minorHAnsi"/>
+          <w:sz w:val="22"/>
+          <w:szCs w:val="22"/>
+        </w:rPr>
+      </w:pPr>
+    </w:p>
+    <w:p>
+      <w:pPr>
+        <w:pStyle w:val="HTMLPreformatted"/>
+        <w:rPr>
+          <w:rStyle w:val="HTMLCode"/>
+          <w:rFonts w:asciiTheme="minorHAnsi" w:hAnsiTheme="minorHAnsi"/>
+          <w:sz w:val="22"/>
+          <w:szCs w:val="22"/>
+        </w:rPr>
+      </w:pPr>
       <w:r>
         <w:rPr>
           <w:rStyle w:val="HTMLCode"/>
@@ -10268,6 +10417,8 @@
         </w:rPr>
         <w:t>db</w:t>
       </w:r>
+      <w:bookmarkStart w:id="0" w:name="_GoBack"/>
+      <w:bookmarkEnd w:id="0"/>
       <w:proofErr w:type="spellEnd"/>
     </w:p>
     <w:p>
@@ -17312,7 +17463,6 @@
         <w:docPartUnique/>
       </w:docPartObj>
     </w:sdtPr>
-    <w:sdtEndPr/>
     <w:sdtContent>
       <w:p>
         <w:pPr>
@@ -17335,7 +17485,7 @@
           <w:rPr>
             <w:noProof/>
           </w:rPr>
-          <w:t>21</w:t>
+          <w:t>23</w:t>
         </w:r>
         <w:r>
           <w:rPr>
@@ -18705,7 +18855,7 @@
 </file>
 
 <file path=customXml/itemProps1.xml><?xml version="1.0" encoding="utf-8"?>
-<ds:datastoreItem xmlns:ds="http://schemas.openxmlformats.org/officeDocument/2006/customXml" ds:itemID="{BA24D0F6-A2EE-466E-8634-C762BAC71DA3}">
+<ds:datastoreItem xmlns:ds="http://schemas.openxmlformats.org/officeDocument/2006/customXml" ds:itemID="{92814B7D-1E69-4622-BDFA-6970DB6F791F}">
   <ds:schemaRefs>
     <ds:schemaRef ds:uri="http://schemas.openxmlformats.org/officeDocument/2006/bibliography"/>
   </ds:schemaRefs>

</xml_diff>

<commit_message>
changing downloadFiles cs4Settings line 821
</commit_message>
<xml_diff>
--- a/Hardware Info/Set up PI/Setting up the Raspberry PI from Start to Finish [987667].docx
+++ b/Hardware Info/Set up PI/Setting up the Raspberry PI from Start to Finish [987667].docx
@@ -7942,8 +7942,6 @@
         </w:rPr>
         <w:t>Set up Access point</w:t>
       </w:r>
-      <w:bookmarkStart w:id="0" w:name="_GoBack"/>
-      <w:bookmarkEnd w:id="0"/>
     </w:p>
     <w:p>
       <w:pPr>
@@ -7962,6 +7960,26 @@
         </w:rPr>
         <w:t>Handy Shortcuts</w:t>
       </w:r>
+    </w:p>
+    <w:p>
+      <w:pPr>
+        <w:pStyle w:val="ListParagraph"/>
+        <w:numPr>
+          <w:ilvl w:val="0"/>
+          <w:numId w:val="3"/>
+        </w:numPr>
+        <w:rPr>
+          <w:b/>
+        </w:rPr>
+      </w:pPr>
+      <w:r>
+        <w:rPr>
+          <w:b/>
+        </w:rPr>
+        <w:t>Restore From Scratch</w:t>
+      </w:r>
+      <w:bookmarkStart w:id="0" w:name="_GoBack"/>
+      <w:bookmarkEnd w:id="0"/>
     </w:p>
     <w:p>
       <w:pPr>
@@ -17817,20 +17835,37 @@
         </w:rPr>
         <w:t>More about </w:t>
       </w:r>
-      <w:hyperlink r:id="rId26" w:history="1">
-        <w:proofErr w:type="spellStart"/>
-        <w:r>
-          <w:rPr>
-            <w:rFonts w:ascii="inherit" w:eastAsia="Times New Roman" w:hAnsi="inherit" w:cs="Times New Roman"/>
-            <w:color w:val="007EDF"/>
-            <w:sz w:val="24"/>
-            <w:szCs w:val="24"/>
-            <w:bdr w:val="none" w:sz="0" w:space="0" w:color="auto" w:frame="1"/>
-          </w:rPr>
-          <w:t>dnsmasq</w:t>
-        </w:r>
-        <w:proofErr w:type="spellEnd"/>
-      </w:hyperlink>
+      <w:proofErr w:type="spellStart"/>
+      <w:r>
+        <w:fldChar w:fldCharType="begin"/>
+      </w:r>
+      <w:r>
+        <w:instrText xml:space="preserve"> HYPERLINK "https://en.wikipedia.org/wiki/Dnsmasq" </w:instrText>
+      </w:r>
+      <w:r>
+        <w:fldChar w:fldCharType="separate"/>
+      </w:r>
+      <w:r>
+        <w:rPr>
+          <w:rFonts w:ascii="inherit" w:eastAsia="Times New Roman" w:hAnsi="inherit" w:cs="Times New Roman"/>
+          <w:color w:val="007EDF"/>
+          <w:sz w:val="24"/>
+          <w:szCs w:val="24"/>
+          <w:bdr w:val="none" w:sz="0" w:space="0" w:color="auto" w:frame="1"/>
+        </w:rPr>
+        <w:t>dnsmasq</w:t>
+      </w:r>
+      <w:proofErr w:type="spellEnd"/>
+      <w:r>
+        <w:rPr>
+          <w:rFonts w:ascii="inherit" w:eastAsia="Times New Roman" w:hAnsi="inherit" w:cs="Times New Roman"/>
+          <w:color w:val="007EDF"/>
+          <w:sz w:val="24"/>
+          <w:szCs w:val="24"/>
+          <w:bdr w:val="none" w:sz="0" w:space="0" w:color="auto" w:frame="1"/>
+        </w:rPr>
+        <w:fldChar w:fldCharType="end"/>
+      </w:r>
       <w:r>
         <w:rPr>
           <w:rFonts w:ascii="inherit" w:eastAsia="Times New Roman" w:hAnsi="inherit" w:cs="Times New Roman"/>
@@ -21936,63 +21971,72 @@
         <w:shd w:val="clear" w:color="auto" w:fill="EFF0F1"/>
         <w:rPr>
           <w:rFonts w:asciiTheme="minorHAnsi" w:hAnsiTheme="minorHAnsi"/>
+          <w:sz w:val="22"/>
+          <w:szCs w:val="22"/>
+          <w:bdr w:val="none" w:sz="0" w:space="0" w:color="auto" w:frame="1"/>
+          <w:shd w:val="clear" w:color="auto" w:fill="EFF0F1"/>
+        </w:rPr>
+      </w:pPr>
+      <w:r>
+        <w:rPr>
+          <w:rFonts w:asciiTheme="minorHAnsi" w:hAnsiTheme="minorHAnsi"/>
+          <w:sz w:val="22"/>
+          <w:szCs w:val="22"/>
+          <w:bdr w:val="none" w:sz="0" w:space="0" w:color="auto" w:frame="1"/>
+          <w:shd w:val="clear" w:color="auto" w:fill="EFF0F1"/>
+        </w:rPr>
+        <w:t xml:space="preserve">e.           To rename a file:  mv </w:t>
+      </w:r>
+      <w:proofErr w:type="spellStart"/>
+      <w:r>
+        <w:rPr>
+          <w:rFonts w:asciiTheme="minorHAnsi" w:hAnsiTheme="minorHAnsi"/>
+          <w:sz w:val="22"/>
+          <w:szCs w:val="22"/>
+          <w:bdr w:val="none" w:sz="0" w:space="0" w:color="auto" w:frame="1"/>
+          <w:shd w:val="clear" w:color="auto" w:fill="EFF0F1"/>
+        </w:rPr>
+        <w:t>fileA</w:t>
+      </w:r>
+      <w:proofErr w:type="spellEnd"/>
+      <w:r>
+        <w:rPr>
+          <w:rFonts w:asciiTheme="minorHAnsi" w:hAnsiTheme="minorHAnsi"/>
+          <w:sz w:val="22"/>
+          <w:szCs w:val="22"/>
+          <w:bdr w:val="none" w:sz="0" w:space="0" w:color="auto" w:frame="1"/>
+          <w:shd w:val="clear" w:color="auto" w:fill="EFF0F1"/>
+        </w:rPr>
+        <w:t xml:space="preserve"> </w:t>
+      </w:r>
+      <w:proofErr w:type="spellStart"/>
+      <w:r>
+        <w:rPr>
+          <w:rFonts w:asciiTheme="minorHAnsi" w:hAnsiTheme="minorHAnsi"/>
+          <w:sz w:val="22"/>
+          <w:szCs w:val="22"/>
+          <w:bdr w:val="none" w:sz="0" w:space="0" w:color="auto" w:frame="1"/>
+          <w:shd w:val="clear" w:color="auto" w:fill="EFF0F1"/>
+        </w:rPr>
+        <w:t>fileB</w:t>
+      </w:r>
+      <w:proofErr w:type="spellEnd"/>
+    </w:p>
+    <w:p>
+      <w:pPr>
+        <w:pStyle w:val="HTMLPreformatted"/>
+        <w:shd w:val="clear" w:color="auto" w:fill="EFF0F1"/>
+        <w:rPr>
+          <w:rFonts w:asciiTheme="minorHAnsi" w:hAnsiTheme="minorHAnsi"/>
           <w:sz w:val="40"/>
           <w:szCs w:val="40"/>
         </w:rPr>
       </w:pPr>
-      <w:r>
-        <w:rPr>
-          <w:rFonts w:asciiTheme="minorHAnsi" w:hAnsiTheme="minorHAnsi"/>
-          <w:sz w:val="22"/>
-          <w:szCs w:val="22"/>
-          <w:bdr w:val="none" w:sz="0" w:space="0" w:color="auto" w:frame="1"/>
-          <w:shd w:val="clear" w:color="auto" w:fill="EFF0F1"/>
-        </w:rPr>
-        <w:t xml:space="preserve">e.           To rename a file:  mv </w:t>
-      </w:r>
-      <w:proofErr w:type="spellStart"/>
-      <w:r>
-        <w:rPr>
-          <w:rFonts w:asciiTheme="minorHAnsi" w:hAnsiTheme="minorHAnsi"/>
-          <w:sz w:val="22"/>
-          <w:szCs w:val="22"/>
-          <w:bdr w:val="none" w:sz="0" w:space="0" w:color="auto" w:frame="1"/>
-          <w:shd w:val="clear" w:color="auto" w:fill="EFF0F1"/>
-        </w:rPr>
-        <w:t>fileA</w:t>
-      </w:r>
-      <w:proofErr w:type="spellEnd"/>
-      <w:r>
-        <w:rPr>
-          <w:rFonts w:asciiTheme="minorHAnsi" w:hAnsiTheme="minorHAnsi"/>
-          <w:sz w:val="22"/>
-          <w:szCs w:val="22"/>
-          <w:bdr w:val="none" w:sz="0" w:space="0" w:color="auto" w:frame="1"/>
-          <w:shd w:val="clear" w:color="auto" w:fill="EFF0F1"/>
-        </w:rPr>
-        <w:t xml:space="preserve"> </w:t>
-      </w:r>
-      <w:proofErr w:type="spellStart"/>
-      <w:r>
-        <w:rPr>
-          <w:rFonts w:asciiTheme="minorHAnsi" w:hAnsiTheme="minorHAnsi"/>
-          <w:sz w:val="22"/>
-          <w:szCs w:val="22"/>
-          <w:bdr w:val="none" w:sz="0" w:space="0" w:color="auto" w:frame="1"/>
-          <w:shd w:val="clear" w:color="auto" w:fill="EFF0F1"/>
-        </w:rPr>
-        <w:t>fileB</w:t>
-      </w:r>
-      <w:proofErr w:type="spellEnd"/>
-    </w:p>
-    <w:p>
-      <w:pPr>
-        <w:pStyle w:val="HTMLPreformatted"/>
-        <w:shd w:val="clear" w:color="auto" w:fill="F7F7F7"/>
-        <w:spacing w:after="360" w:line="315" w:lineRule="atLeast"/>
-        <w:textAlignment w:val="baseline"/>
-        <w:rPr>
-          <w:rFonts w:ascii="Courier" w:hAnsi="Courier"/>
+    </w:p>
+    <w:p>
+      <w:pPr>
+        <w:rPr>
+          <w:rFonts w:ascii="Courier" w:eastAsia="Times New Roman" w:hAnsi="Courier" w:cs="Courier New"/>
           <w:color w:val="222222"/>
           <w:sz w:val="23"/>
           <w:szCs w:val="23"/>
@@ -22007,28 +22051,192 @@
           <w:szCs w:val="28"/>
         </w:rPr>
       </w:pPr>
-    </w:p>
-    <w:p>
-      <w:pPr>
+      <w:r>
         <w:rPr>
           <w:b/>
           <w:sz w:val="28"/>
           <w:szCs w:val="28"/>
         </w:rPr>
-      </w:pPr>
-    </w:p>
-    <w:p>
-      <w:pPr>
-        <w:rPr>
-          <w:rFonts w:ascii="Courier New" w:hAnsi="Courier New" w:cs="Courier New"/>
+        <w:t>18</w:t>
+      </w:r>
+      <w:proofErr w:type="gramStart"/>
+      <w:r>
+        <w:rPr>
           <w:b/>
           <w:sz w:val="28"/>
           <w:szCs w:val="28"/>
         </w:rPr>
+        <w:t>.</w:t>
+      </w:r>
+      <w:r>
+        <w:rPr>
+          <w:b/>
+          <w:sz w:val="28"/>
+          <w:szCs w:val="28"/>
+        </w:rPr>
+        <w:t>Restore</w:t>
+      </w:r>
+      <w:proofErr w:type="gramEnd"/>
+      <w:r>
+        <w:rPr>
+          <w:b/>
+          <w:sz w:val="28"/>
+          <w:szCs w:val="28"/>
+        </w:rPr>
+        <w:t xml:space="preserve"> From Scratch</w:t>
+      </w:r>
+    </w:p>
+    <w:p>
+      <w:proofErr w:type="gramStart"/>
+      <w:r>
+        <w:t>a</w:t>
+      </w:r>
+      <w:proofErr w:type="gramEnd"/>
+      <w:r>
+        <w:t>.</w:t>
+      </w:r>
+      <w:r>
+        <w:tab/>
+      </w:r>
+      <w:proofErr w:type="spellStart"/>
+      <w:r>
+        <w:t>sudo</w:t>
+      </w:r>
+      <w:proofErr w:type="spellEnd"/>
+      <w:r>
+        <w:t xml:space="preserve"> </w:t>
+      </w:r>
+      <w:proofErr w:type="spellStart"/>
+      <w:r>
+        <w:t>rm</w:t>
+      </w:r>
+      <w:proofErr w:type="spellEnd"/>
+      <w:r>
+        <w:t xml:space="preserve"> –</w:t>
+      </w:r>
+      <w:proofErr w:type="spellStart"/>
+      <w:r>
+        <w:t>rf</w:t>
+      </w:r>
+      <w:proofErr w:type="spellEnd"/>
+      <w:r>
+        <w:t xml:space="preserve"> </w:t>
+      </w:r>
+      <w:proofErr w:type="spellStart"/>
+      <w:r>
+        <w:t>Serialmango</w:t>
+      </w:r>
+      <w:proofErr w:type="spellEnd"/>
+    </w:p>
+    <w:p>
+      <w:proofErr w:type="gramStart"/>
+      <w:r>
+        <w:t>b</w:t>
+      </w:r>
+      <w:proofErr w:type="gramEnd"/>
+      <w:r>
+        <w:t>.</w:t>
+      </w:r>
+      <w:r>
+        <w:tab/>
+      </w:r>
+      <w:proofErr w:type="spellStart"/>
+      <w:r>
+        <w:t>git</w:t>
+      </w:r>
+      <w:proofErr w:type="spellEnd"/>
+      <w:r>
+        <w:t xml:space="preserve"> clone https://github.com/twitzel/Serialmango.git</w:t>
+      </w:r>
+      <w:r>
+        <w:tab/>
+      </w:r>
+    </w:p>
+    <w:p>
+      <w:proofErr w:type="gramStart"/>
+      <w:r>
+        <w:t>c</w:t>
+      </w:r>
+      <w:proofErr w:type="gramEnd"/>
+      <w:r>
+        <w:t>.</w:t>
+      </w:r>
+      <w:r>
+        <w:tab/>
+        <w:t xml:space="preserve"> cd </w:t>
+      </w:r>
+      <w:proofErr w:type="spellStart"/>
+      <w:r>
+        <w:t>Serialmango</w:t>
+      </w:r>
+      <w:proofErr w:type="spellEnd"/>
+    </w:p>
+    <w:p>
+      <w:proofErr w:type="gramStart"/>
+      <w:r>
+        <w:t>e</w:t>
+      </w:r>
+      <w:proofErr w:type="gramEnd"/>
+      <w:r>
+        <w:t>.</w:t>
+      </w:r>
+      <w:r>
+        <w:tab/>
+        <w:t xml:space="preserve"> </w:t>
+      </w:r>
+      <w:proofErr w:type="spellStart"/>
+      <w:r>
+        <w:t>npm</w:t>
+      </w:r>
+      <w:proofErr w:type="spellEnd"/>
+      <w:r>
+        <w:t xml:space="preserve"> update</w:t>
+      </w:r>
+    </w:p>
+    <w:p>
+      <w:proofErr w:type="gramStart"/>
+      <w:r>
+        <w:t>f</w:t>
+      </w:r>
+      <w:proofErr w:type="gramEnd"/>
+      <w:r>
+        <w:t>.</w:t>
+      </w:r>
+      <w:r>
+        <w:tab/>
+        <w:t>restart system.</w:t>
+      </w:r>
+    </w:p>
+    <w:p>
+      <w:pPr>
+        <w:rPr>
+          <w:b/>
+          <w:sz w:val="28"/>
+          <w:szCs w:val="28"/>
+        </w:rPr>
+      </w:pPr>
+    </w:p>
+    <w:p>
+      <w:pPr>
+        <w:rPr>
+          <w:b/>
+          <w:sz w:val="28"/>
+          <w:szCs w:val="28"/>
+        </w:rPr>
+      </w:pPr>
+    </w:p>
+    <w:p>
+      <w:pPr>
+        <w:rPr>
+          <w:rFonts w:ascii="Courier New" w:hAnsi="Courier New" w:cs="Courier New"/>
+          <w:b/>
+          <w:sz w:val="28"/>
+          <w:szCs w:val="28"/>
+        </w:rPr>
       </w:pPr>
     </w:p>
     <w:sectPr>
-      <w:footerReference w:type="default" r:id="rId27"/>
+      <w:footerReference w:type="default" r:id="rId26"/>
       <w:pgSz w:w="12240" w:h="15840"/>
       <w:pgMar w:top="1440" w:right="1440" w:bottom="1440" w:left="1440" w:header="144" w:footer="0" w:gutter="0"/>
       <w:cols w:space="720"/>
@@ -22073,7 +22281,6 @@
         <w:docPartUnique/>
       </w:docPartObj>
     </w:sdtPr>
-    <w:sdtEndPr/>
     <w:sdtContent>
       <w:p>
         <w:pPr>
@@ -22096,7 +22303,7 @@
           <w:rPr>
             <w:noProof/>
           </w:rPr>
-          <w:t>21</w:t>
+          <w:t>13</w:t>
         </w:r>
         <w:r>
           <w:rPr>
@@ -22916,7 +23123,7 @@
   <w:abstractNum w:abstractNumId="6" w15:restartNumberingAfterBreak="0">
     <w:nsid w:val="67FC759A"/>
     <w:multiLevelType w:val="multilevel"/>
-    <w:tmpl w:val="E0CA4536"/>
+    <w:tmpl w:val="614E7EDC"/>
     <w:lvl w:ilvl="0">
       <w:start w:val="1"/>
       <w:numFmt w:val="bullet"/>
@@ -22949,20 +23156,16 @@
         <w:sz w:val="20"/>
       </w:rPr>
     </w:lvl>
-    <w:lvl w:ilvl="2" w:tentative="1">
-      <w:start w:val="1"/>
-      <w:numFmt w:val="bullet"/>
-      <w:lvlText w:val=""/>
+    <w:lvl w:ilvl="2">
+      <w:start w:val="18"/>
+      <w:numFmt w:val="decimal"/>
+      <w:lvlText w:val="%3."/>
       <w:lvlJc w:val="left"/>
       <w:pPr>
-        <w:tabs>
-          <w:tab w:val="num" w:pos="2160"/>
-        </w:tabs>
-        <w:ind w:left="2160" w:hanging="360"/>
+        <w:ind w:left="2175" w:hanging="375"/>
       </w:pPr>
       <w:rPr>
-        <w:rFonts w:ascii="Symbol" w:hAnsi="Symbol" w:hint="default"/>
-        <w:sz w:val="20"/>
+        <w:rFonts w:hint="default"/>
       </w:rPr>
     </w:lvl>
     <w:lvl w:ilvl="3" w:tentative="1">
@@ -24377,7 +24580,7 @@
 </file>
 
 <file path=customXml/itemProps1.xml><?xml version="1.0" encoding="utf-8"?>
-<ds:datastoreItem xmlns:ds="http://schemas.openxmlformats.org/officeDocument/2006/customXml" ds:itemID="{D36E155A-BBBE-4D3B-8442-2BE3EEDC7DF6}">
+<ds:datastoreItem xmlns:ds="http://schemas.openxmlformats.org/officeDocument/2006/customXml" ds:itemID="{36C35A35-F150-45E0-83C6-AE07F3E8942D}">
   <ds:schemaRefs>
     <ds:schemaRef ds:uri="http://schemas.openxmlformats.org/officeDocument/2006/bibliography"/>
   </ds:schemaRefs>

</xml_diff>

<commit_message>
updated version for google change in download
</commit_message>
<xml_diff>
--- a/Hardware Info/Set up PI/Setting up the Raspberry PI from Start to Finish [987667].docx
+++ b/Hardware Info/Set up PI/Setting up the Raspberry PI from Start to Finish [987667].docx
@@ -22039,23 +22039,34 @@
         <w:rPr>
           <w:rFonts w:ascii="Consolas" w:hAnsi="Consolas"/>
           <w:color w:val="242729"/>
-        </w:rPr>
-      </w:pPr>
-      <w:r>
-        <w:rPr>
-          <w:rFonts w:asciiTheme="minorHAnsi" w:hAnsiTheme="minorHAnsi"/>
-          <w:sz w:val="40"/>
-          <w:szCs w:val="40"/>
+          <w:sz w:val="22"/>
+          <w:szCs w:val="22"/>
+          <w:bdr w:val="none" w:sz="0" w:space="0" w:color="auto" w:frame="1"/>
+          <w:shd w:val="clear" w:color="auto" w:fill="EFF0F1"/>
+        </w:rPr>
+      </w:pPr>
+      <w:r>
+        <w:rPr>
+          <w:rFonts w:asciiTheme="minorHAnsi" w:hAnsiTheme="minorHAnsi"/>
+          <w:sz w:val="22"/>
+          <w:szCs w:val="22"/>
         </w:rPr>
         <w:t xml:space="preserve">F. </w:t>
       </w:r>
-      <w:bookmarkStart w:id="6" w:name="_GoBack"/>
-      <w:proofErr w:type="spellStart"/>
-      <w:r>
-        <w:rPr>
-          <w:rFonts w:asciiTheme="minorHAnsi" w:hAnsiTheme="minorHAnsi"/>
-          <w:sz w:val="40"/>
-          <w:szCs w:val="40"/>
+      <w:r>
+        <w:rPr>
+          <w:rFonts w:asciiTheme="minorHAnsi" w:hAnsiTheme="minorHAnsi"/>
+          <w:sz w:val="22"/>
+          <w:szCs w:val="22"/>
+        </w:rPr>
+        <w:t xml:space="preserve">          </w:t>
+      </w:r>
+      <w:proofErr w:type="spellStart"/>
+      <w:r>
+        <w:rPr>
+          <w:rFonts w:asciiTheme="minorHAnsi" w:hAnsiTheme="minorHAnsi"/>
+          <w:sz w:val="22"/>
+          <w:szCs w:val="22"/>
         </w:rPr>
         <w:t>Git</w:t>
       </w:r>
@@ -22063,22 +22074,114 @@
       <w:r>
         <w:rPr>
           <w:rFonts w:asciiTheme="minorHAnsi" w:hAnsiTheme="minorHAnsi"/>
-          <w:sz w:val="40"/>
-          <w:szCs w:val="40"/>
-        </w:rPr>
-        <w:t xml:space="preserve"> Certificate error: run this: </w:t>
-      </w:r>
-      <w:r>
+          <w:sz w:val="22"/>
+          <w:szCs w:val="22"/>
+        </w:rPr>
+        <w:t xml:space="preserve"> Certificate error</w:t>
+      </w:r>
+    </w:p>
+    <w:p>
+      <w:pPr>
+        <w:pStyle w:val="HTMLPreformatted"/>
+        <w:shd w:val="clear" w:color="auto" w:fill="EFF0F1"/>
+        <w:textAlignment w:val="baseline"/>
         <w:rPr>
           <w:rFonts w:ascii="Consolas" w:hAnsi="Consolas"/>
           <w:color w:val="242729"/>
+          <w:sz w:val="22"/>
+          <w:szCs w:val="22"/>
+        </w:rPr>
+      </w:pPr>
+      <w:r>
+        <w:rPr>
+          <w:rFonts w:ascii="Consolas" w:hAnsi="Consolas"/>
+          <w:color w:val="242729"/>
+          <w:sz w:val="22"/>
+          <w:szCs w:val="22"/>
           <w:bdr w:val="none" w:sz="0" w:space="0" w:color="auto" w:frame="1"/>
           <w:shd w:val="clear" w:color="auto" w:fill="EFF0F1"/>
         </w:rPr>
+        <w:tab/>
+      </w:r>
+      <w:r>
+        <w:rPr>
+          <w:rFonts w:ascii="Consolas" w:hAnsi="Consolas"/>
+          <w:color w:val="242729"/>
+          <w:sz w:val="22"/>
+          <w:szCs w:val="22"/>
+          <w:bdr w:val="none" w:sz="0" w:space="0" w:color="auto" w:frame="1"/>
+          <w:shd w:val="clear" w:color="auto" w:fill="EFF0F1"/>
+        </w:rPr>
+        <w:t>M</w:t>
+      </w:r>
+      <w:r>
+        <w:rPr>
+          <w:rFonts w:ascii="Consolas" w:hAnsi="Consolas"/>
+          <w:color w:val="242729"/>
+          <w:sz w:val="22"/>
+          <w:szCs w:val="22"/>
+          <w:bdr w:val="none" w:sz="0" w:space="0" w:color="auto" w:frame="1"/>
+          <w:shd w:val="clear" w:color="auto" w:fill="EFF0F1"/>
+        </w:rPr>
+        <w:t>ake sure date on PI is correct</w:t>
+      </w:r>
+      <w:r>
+        <w:rPr>
+          <w:rFonts w:ascii="Consolas" w:hAnsi="Consolas"/>
+          <w:color w:val="242729"/>
+          <w:sz w:val="22"/>
+          <w:szCs w:val="22"/>
+          <w:bdr w:val="none" w:sz="0" w:space="0" w:color="auto" w:frame="1"/>
+          <w:shd w:val="clear" w:color="auto" w:fill="EFF0F1"/>
+        </w:rPr>
+        <w:t>.</w:t>
+      </w:r>
+      <w:bookmarkStart w:id="6" w:name="_GoBack"/>
+      <w:bookmarkEnd w:id="6"/>
+    </w:p>
+    <w:p>
+      <w:pPr>
+        <w:pStyle w:val="HTMLPreformatted"/>
+        <w:shd w:val="clear" w:color="auto" w:fill="EFF0F1"/>
+        <w:textAlignment w:val="baseline"/>
+        <w:rPr>
+          <w:rFonts w:ascii="Consolas" w:hAnsi="Consolas"/>
+          <w:color w:val="242729"/>
+          <w:sz w:val="22"/>
+          <w:szCs w:val="22"/>
+          <w:bdr w:val="none" w:sz="0" w:space="0" w:color="auto" w:frame="1"/>
+          <w:shd w:val="clear" w:color="auto" w:fill="EFF0F1"/>
+        </w:rPr>
+      </w:pPr>
+      <w:r>
+        <w:rPr>
+          <w:rFonts w:asciiTheme="minorHAnsi" w:hAnsiTheme="minorHAnsi"/>
+          <w:sz w:val="22"/>
+          <w:szCs w:val="22"/>
+        </w:rPr>
+        <w:tab/>
+        <w:t xml:space="preserve">If still a problem then run this: </w:t>
+      </w:r>
+      <w:r>
+        <w:rPr>
+          <w:rFonts w:asciiTheme="minorHAnsi" w:hAnsiTheme="minorHAnsi"/>
+          <w:sz w:val="22"/>
+          <w:szCs w:val="22"/>
+        </w:rPr>
+        <w:t xml:space="preserve">  </w:t>
+      </w:r>
+      <w:r>
+        <w:rPr>
+          <w:rFonts w:ascii="Consolas" w:hAnsi="Consolas"/>
+          <w:color w:val="242729"/>
+          <w:sz w:val="22"/>
+          <w:szCs w:val="22"/>
+          <w:bdr w:val="none" w:sz="0" w:space="0" w:color="auto" w:frame="1"/>
+          <w:shd w:val="clear" w:color="auto" w:fill="EFF0F1"/>
+        </w:rPr>
         <w:t>export GIT_SSL_NO_VERIFY=1</w:t>
       </w:r>
     </w:p>
-    <w:bookmarkEnd w:id="6"/>
     <w:p>
       <w:pPr>
         <w:pStyle w:val="HTMLPreformatted"/>
@@ -24638,7 +24741,7 @@
 </file>
 
 <file path=customXml/itemProps1.xml><?xml version="1.0" encoding="utf-8"?>
-<ds:datastoreItem xmlns:ds="http://schemas.openxmlformats.org/officeDocument/2006/customXml" ds:itemID="{2EA383FC-E556-46DE-985E-9BE133F5C880}">
+<ds:datastoreItem xmlns:ds="http://schemas.openxmlformats.org/officeDocument/2006/customXml" ds:itemID="{A3774271-D300-4A5D-8ED8-9B69FDDB1EE2}">
   <ds:schemaRefs>
     <ds:schemaRef ds:uri="http://schemas.openxmlformats.org/officeDocument/2006/bibliography"/>
   </ds:schemaRefs>

</xml_diff>